<commit_message>
Lista salas por complejo
</commit_message>
<xml_diff>
--- a/Anteproyecto.docx
+++ b/Anteproyecto.docx
@@ -8,24 +8,40 @@
           <w:lang w:val="es-ES"/>
         </w:rPr>
       </w:pPr>
-      <w:r>
-        <w:rPr>
-          <w:lang w:val="es-ES"/>
-        </w:rPr>
-        <w:t xml:space="preserve">Nombre :  </w:t>
-      </w:r>
-    </w:p>
-    <w:p>
-      <w:pPr>
-        <w:rPr>
-          <w:lang w:val="es-ES"/>
-        </w:rPr>
-      </w:pPr>
-      <w:r>
-        <w:rPr>
-          <w:lang w:val="es-ES"/>
-        </w:rPr>
-        <w:t xml:space="preserve">Integrantes : </w:t>
+      <w:proofErr w:type="gramStart"/>
+      <w:r>
+        <w:rPr>
+          <w:lang w:val="es-ES"/>
+        </w:rPr>
+        <w:t>Nombre :</w:t>
+      </w:r>
+      <w:proofErr w:type="gramEnd"/>
+      <w:r>
+        <w:rPr>
+          <w:lang w:val="es-ES"/>
+        </w:rPr>
+        <w:t xml:space="preserve">  </w:t>
+      </w:r>
+    </w:p>
+    <w:p>
+      <w:pPr>
+        <w:rPr>
+          <w:lang w:val="es-ES"/>
+        </w:rPr>
+      </w:pPr>
+      <w:proofErr w:type="gramStart"/>
+      <w:r>
+        <w:rPr>
+          <w:lang w:val="es-ES"/>
+        </w:rPr>
+        <w:t>Integrantes :</w:t>
+      </w:r>
+      <w:proofErr w:type="gramEnd"/>
+      <w:r>
+        <w:rPr>
+          <w:lang w:val="es-ES"/>
+        </w:rPr>
+        <w:t xml:space="preserve"> </w:t>
       </w:r>
     </w:p>
     <w:p>
@@ -51,7 +67,21 @@
         <w:rPr>
           <w:lang w:val="es-ES"/>
         </w:rPr>
-        <w:t>Carmelo Centeno(legajo</w:t>
+        <w:t xml:space="preserve">Carmelo </w:t>
+      </w:r>
+      <w:proofErr w:type="gramStart"/>
+      <w:r>
+        <w:rPr>
+          <w:lang w:val="es-ES"/>
+        </w:rPr>
+        <w:t>Centeno(</w:t>
+      </w:r>
+      <w:proofErr w:type="gramEnd"/>
+      <w:r>
+        <w:rPr>
+          <w:lang w:val="es-ES"/>
+        </w:rPr>
+        <w:t>legajo</w:t>
       </w:r>
       <w:r>
         <w:rPr>
@@ -88,27 +118,91 @@
         <w:rPr>
           <w:lang w:val="es-ES"/>
         </w:rPr>
-        <w:t xml:space="preserve"> Breve : </w:t>
-      </w:r>
-    </w:p>
-    <w:p>
-      <w:pPr>
-        <w:rPr>
-          <w:lang w:val="es-ES"/>
-        </w:rPr>
-      </w:pPr>
-      <w:r>
-        <w:rPr>
-          <w:lang w:val="es-ES"/>
-        </w:rPr>
-        <w:t>Sistema para gestión de ventas de entradas para un complejos de cine . Cada cine esta compuesto por salas que exhiben películas en distintos horarios , la programación va cambiando mensualmente. Este sistema permite a los usuarios ver los horarios y reservar asientos</w:t>
-      </w:r>
-      <w:r>
-        <w:rPr>
-          <w:lang w:val="es-ES"/>
-        </w:rPr>
-        <w:t>, si hay disponibles ,</w:t>
-      </w:r>
+        <w:t xml:space="preserve"> </w:t>
+      </w:r>
+      <w:proofErr w:type="gramStart"/>
+      <w:r>
+        <w:rPr>
+          <w:lang w:val="es-ES"/>
+        </w:rPr>
+        <w:t>Breve :</w:t>
+      </w:r>
+      <w:proofErr w:type="gramEnd"/>
+      <w:r>
+        <w:rPr>
+          <w:lang w:val="es-ES"/>
+        </w:rPr>
+        <w:t xml:space="preserve"> </w:t>
+      </w:r>
+    </w:p>
+    <w:p>
+      <w:pPr>
+        <w:rPr>
+          <w:lang w:val="es-ES"/>
+        </w:rPr>
+      </w:pPr>
+      <w:r>
+        <w:rPr>
+          <w:lang w:val="es-ES"/>
+        </w:rPr>
+        <w:t xml:space="preserve">Sistema para gestión de ventas de entradas para un complejos de </w:t>
+      </w:r>
+      <w:proofErr w:type="gramStart"/>
+      <w:r>
+        <w:rPr>
+          <w:lang w:val="es-ES"/>
+        </w:rPr>
+        <w:t>cine .</w:t>
+      </w:r>
+      <w:proofErr w:type="gramEnd"/>
+      <w:r>
+        <w:rPr>
+          <w:lang w:val="es-ES"/>
+        </w:rPr>
+        <w:t xml:space="preserve"> Cada cine </w:t>
+      </w:r>
+      <w:proofErr w:type="spellStart"/>
+      <w:r>
+        <w:rPr>
+          <w:lang w:val="es-ES"/>
+        </w:rPr>
+        <w:t>esta</w:t>
+      </w:r>
+      <w:proofErr w:type="spellEnd"/>
+      <w:r>
+        <w:rPr>
+          <w:lang w:val="es-ES"/>
+        </w:rPr>
+        <w:t xml:space="preserve"> compuesto por salas que exhiben películas en distintos </w:t>
+      </w:r>
+      <w:proofErr w:type="gramStart"/>
+      <w:r>
+        <w:rPr>
+          <w:lang w:val="es-ES"/>
+        </w:rPr>
+        <w:t>horarios ,</w:t>
+      </w:r>
+      <w:proofErr w:type="gramEnd"/>
+      <w:r>
+        <w:rPr>
+          <w:lang w:val="es-ES"/>
+        </w:rPr>
+        <w:t xml:space="preserve"> la programación va cambiando mensualmente. Este sistema permite a los usuarios ver los horarios y reservar asientos</w:t>
+      </w:r>
+      <w:r>
+        <w:rPr>
+          <w:lang w:val="es-ES"/>
+        </w:rPr>
+        <w:t xml:space="preserve">, si hay </w:t>
+      </w:r>
+      <w:proofErr w:type="gramStart"/>
+      <w:r>
+        <w:rPr>
+          <w:lang w:val="es-ES"/>
+        </w:rPr>
+        <w:t>disponibles ,</w:t>
+      </w:r>
+      <w:proofErr w:type="gramEnd"/>
       <w:r>
         <w:rPr>
           <w:lang w:val="es-ES"/>
@@ -248,6 +342,7 @@
         </w:rPr>
         <w:t>Detalle de película (</w:t>
       </w:r>
+      <w:proofErr w:type="gramStart"/>
       <w:r>
         <w:rPr>
           <w:lang w:val="es-ES"/>
@@ -258,7 +353,28 @@
         <w:rPr>
           <w:lang w:val="es-ES"/>
         </w:rPr>
-        <w:t xml:space="preserve">,duración ,etc ) </w:t>
+        <w:t>,duración</w:t>
+      </w:r>
+      <w:proofErr w:type="gramEnd"/>
+      <w:r>
+        <w:rPr>
+          <w:lang w:val="es-ES"/>
+        </w:rPr>
+        <w:t xml:space="preserve"> ,</w:t>
+      </w:r>
+      <w:proofErr w:type="spellStart"/>
+      <w:r>
+        <w:rPr>
+          <w:lang w:val="es-ES"/>
+        </w:rPr>
+        <w:t>etc</w:t>
+      </w:r>
+      <w:proofErr w:type="spellEnd"/>
+      <w:r>
+        <w:rPr>
+          <w:lang w:val="es-ES"/>
+        </w:rPr>
+        <w:t xml:space="preserve"> ) </w:t>
       </w:r>
     </w:p>
     <w:p>
@@ -360,7 +476,21 @@
         <w:rPr>
           <w:lang w:val="es-ES"/>
         </w:rPr>
-        <w:t xml:space="preserve">Agregar Pelicula </w:t>
+        <w:t xml:space="preserve">Agregar </w:t>
+      </w:r>
+      <w:proofErr w:type="spellStart"/>
+      <w:r>
+        <w:rPr>
+          <w:lang w:val="es-ES"/>
+        </w:rPr>
+        <w:t>Pelicula</w:t>
+      </w:r>
+      <w:proofErr w:type="spellEnd"/>
+      <w:r>
+        <w:rPr>
+          <w:lang w:val="es-ES"/>
+        </w:rPr>
+        <w:t xml:space="preserve"> </w:t>
       </w:r>
     </w:p>
     <w:p>
@@ -398,7 +528,21 @@
         <w:rPr>
           <w:lang w:val="es-ES"/>
         </w:rPr>
-        <w:t xml:space="preserve">Tablas de la base de datos : </w:t>
+        <w:t xml:space="preserve">Tablas de la base de </w:t>
+      </w:r>
+      <w:proofErr w:type="gramStart"/>
+      <w:r>
+        <w:rPr>
+          <w:lang w:val="es-ES"/>
+        </w:rPr>
+        <w:t>datos :</w:t>
+      </w:r>
+      <w:proofErr w:type="gramEnd"/>
+      <w:r>
+        <w:rPr>
+          <w:lang w:val="es-ES"/>
+        </w:rPr>
+        <w:t xml:space="preserve"> </w:t>
       </w:r>
     </w:p>
     <w:p>
@@ -424,11 +568,33 @@
         </w:rPr>
         <w:t>(</w:t>
       </w:r>
-      <w:r>
-        <w:rPr>
-          <w:lang w:val="es-ES"/>
-        </w:rPr>
-        <w:t xml:space="preserve">id_complejo , </w:t>
+      <w:proofErr w:type="spellStart"/>
+      <w:r>
+        <w:rPr>
+          <w:lang w:val="es-ES"/>
+        </w:rPr>
+        <w:t>id_</w:t>
+      </w:r>
+      <w:proofErr w:type="gramStart"/>
+      <w:r>
+        <w:rPr>
+          <w:lang w:val="es-ES"/>
+        </w:rPr>
+        <w:t>complejo</w:t>
+      </w:r>
+      <w:proofErr w:type="spellEnd"/>
+      <w:r>
+        <w:rPr>
+          <w:lang w:val="es-ES"/>
+        </w:rPr>
+        <w:t xml:space="preserve"> ,</w:t>
+      </w:r>
+      <w:proofErr w:type="gramEnd"/>
+      <w:r>
+        <w:rPr>
+          <w:lang w:val="es-ES"/>
+        </w:rPr>
+        <w:t xml:space="preserve"> </w:t>
       </w:r>
       <w:r>
         <w:rPr>
@@ -446,7 +612,14 @@
         <w:rPr>
           <w:lang w:val="es-ES"/>
         </w:rPr>
-        <w:t>,cant</w:t>
+        <w:t>,</w:t>
+      </w:r>
+      <w:proofErr w:type="spellStart"/>
+      <w:r>
+        <w:rPr>
+          <w:lang w:val="es-ES"/>
+        </w:rPr>
+        <w:t>cant</w:t>
       </w:r>
       <w:r>
         <w:rPr>
@@ -460,6 +633,7 @@
         </w:rPr>
         <w:t>salas</w:t>
       </w:r>
+      <w:proofErr w:type="spellEnd"/>
       <w:r>
         <w:rPr>
           <w:lang w:val="es-ES"/>
@@ -478,11 +652,27 @@
           <w:lang w:val="es-ES"/>
         </w:rPr>
       </w:pPr>
-      <w:r>
-        <w:rPr>
-          <w:lang w:val="es-ES"/>
-        </w:rPr>
-        <w:t>Salas(id_sala , numero</w:t>
+      <w:proofErr w:type="gramStart"/>
+      <w:r>
+        <w:rPr>
+          <w:lang w:val="es-ES"/>
+        </w:rPr>
+        <w:t>Salas(</w:t>
+      </w:r>
+      <w:proofErr w:type="spellStart"/>
+      <w:proofErr w:type="gramEnd"/>
+      <w:r>
+        <w:rPr>
+          <w:lang w:val="es-ES"/>
+        </w:rPr>
+        <w:t>id_sala</w:t>
+      </w:r>
+      <w:proofErr w:type="spellEnd"/>
+      <w:r>
+        <w:rPr>
+          <w:lang w:val="es-ES"/>
+        </w:rPr>
+        <w:t xml:space="preserve"> , numero</w:t>
       </w:r>
       <w:r>
         <w:rPr>
@@ -496,6 +686,40 @@
         </w:rPr>
         <w:t>sala ,capacidad</w:t>
       </w:r>
+      <w:r>
+        <w:rPr>
+          <w:lang w:val="es-ES"/>
+        </w:rPr>
+        <w:t xml:space="preserve"> ,</w:t>
+      </w:r>
+      <w:proofErr w:type="spellStart"/>
+      <w:r>
+        <w:rPr>
+          <w:lang w:val="es-ES"/>
+        </w:rPr>
+        <w:t>id_</w:t>
+      </w:r>
+      <w:r>
+        <w:rPr>
+          <w:lang w:val="es-ES"/>
+        </w:rPr>
+        <w:t>complejo</w:t>
+      </w:r>
+      <w:proofErr w:type="spellEnd"/>
+      <w:r>
+        <w:rPr>
+          <w:lang w:val="es-ES"/>
+        </w:rPr>
+        <w:t xml:space="preserve"> , </w:t>
+      </w:r>
+      <w:proofErr w:type="spellStart"/>
+      <w:r>
+        <w:rPr>
+          <w:lang w:val="es-ES"/>
+        </w:rPr>
+        <w:t>id_pelicula</w:t>
+      </w:r>
+      <w:proofErr w:type="spellEnd"/>
       <w:r>
         <w:rPr>
           <w:lang w:val="es-ES"/>
@@ -538,11 +762,33 @@
         </w:rPr>
         <w:t>(</w:t>
       </w:r>
-      <w:r>
-        <w:rPr>
-          <w:lang w:val="es-ES"/>
-        </w:rPr>
-        <w:t>Id_pelicula ,nombre, e</w:t>
+      <w:proofErr w:type="spellStart"/>
+      <w:r>
+        <w:rPr>
+          <w:lang w:val="es-ES"/>
+        </w:rPr>
+        <w:t>Id_</w:t>
+      </w:r>
+      <w:proofErr w:type="gramStart"/>
+      <w:r>
+        <w:rPr>
+          <w:lang w:val="es-ES"/>
+        </w:rPr>
+        <w:t>pelicula</w:t>
+      </w:r>
+      <w:proofErr w:type="spellEnd"/>
+      <w:r>
+        <w:rPr>
+          <w:lang w:val="es-ES"/>
+        </w:rPr>
+        <w:t xml:space="preserve"> ,nombre</w:t>
+      </w:r>
+      <w:proofErr w:type="gramEnd"/>
+      <w:r>
+        <w:rPr>
+          <w:lang w:val="es-ES"/>
+        </w:rPr>
+        <w:t>, e</w:t>
       </w:r>
       <w:r>
         <w:rPr>
@@ -578,7 +824,121 @@
         <w:rPr>
           <w:lang w:val="es-ES"/>
         </w:rPr>
-        <w:t xml:space="preserve">Empleados (legajo empleado, DNI) </w:t>
+        <w:t>Función</w:t>
+      </w:r>
+      <w:r>
+        <w:rPr>
+          <w:lang w:val="es-ES"/>
+        </w:rPr>
+        <w:t xml:space="preserve"> </w:t>
+      </w:r>
+      <w:proofErr w:type="gramStart"/>
+      <w:r>
+        <w:rPr>
+          <w:lang w:val="es-ES"/>
+        </w:rPr>
+        <w:t xml:space="preserve">( </w:t>
+      </w:r>
+      <w:proofErr w:type="spellStart"/>
+      <w:r>
+        <w:rPr>
+          <w:lang w:val="es-ES"/>
+        </w:rPr>
+        <w:t>id</w:t>
+      </w:r>
+      <w:proofErr w:type="gramEnd"/>
+      <w:r>
+        <w:rPr>
+          <w:lang w:val="es-ES"/>
+        </w:rPr>
+        <w:t>_funcion</w:t>
+      </w:r>
+      <w:proofErr w:type="spellEnd"/>
+      <w:r>
+        <w:rPr>
+          <w:lang w:val="es-ES"/>
+        </w:rPr>
+        <w:t xml:space="preserve"> ,película , </w:t>
+      </w:r>
+      <w:proofErr w:type="spellStart"/>
+      <w:r>
+        <w:rPr>
+          <w:lang w:val="es-ES"/>
+        </w:rPr>
+        <w:t>dia_semana</w:t>
+      </w:r>
+      <w:proofErr w:type="spellEnd"/>
+      <w:r>
+        <w:rPr>
+          <w:lang w:val="es-ES"/>
+        </w:rPr>
+        <w:t xml:space="preserve"> , </w:t>
+      </w:r>
+      <w:proofErr w:type="spellStart"/>
+      <w:r>
+        <w:rPr>
+          <w:lang w:val="es-ES"/>
+        </w:rPr>
+        <w:t>hora_inicio</w:t>
+      </w:r>
+      <w:proofErr w:type="spellEnd"/>
+      <w:r>
+        <w:rPr>
+          <w:lang w:val="es-ES"/>
+        </w:rPr>
+        <w:t xml:space="preserve"> ,</w:t>
+      </w:r>
+      <w:r>
+        <w:rPr>
+          <w:lang w:val="es-ES"/>
+        </w:rPr>
+        <w:t xml:space="preserve"> </w:t>
+      </w:r>
+      <w:proofErr w:type="spellStart"/>
+      <w:r>
+        <w:rPr>
+          <w:lang w:val="es-ES"/>
+        </w:rPr>
+        <w:t>id_sala</w:t>
+      </w:r>
+      <w:proofErr w:type="spellEnd"/>
+      <w:r>
+        <w:rPr>
+          <w:lang w:val="es-ES"/>
+        </w:rPr>
+        <w:t xml:space="preserve"> ,</w:t>
+      </w:r>
+      <w:proofErr w:type="spellStart"/>
+      <w:r>
+        <w:rPr>
+          <w:lang w:val="es-ES"/>
+        </w:rPr>
+        <w:t>entradas</w:t>
+      </w:r>
+      <w:r>
+        <w:rPr>
+          <w:lang w:val="es-ES"/>
+        </w:rPr>
+        <w:t>_</w:t>
+      </w:r>
+      <w:r>
+        <w:rPr>
+          <w:lang w:val="es-ES"/>
+        </w:rPr>
+        <w:t>disponibles</w:t>
+      </w:r>
+      <w:proofErr w:type="spellEnd"/>
+      <w:r>
+        <w:rPr>
+          <w:lang w:val="es-ES"/>
+        </w:rPr>
+        <w:t xml:space="preserve"> </w:t>
+      </w:r>
+      <w:r>
+        <w:rPr>
+          <w:lang w:val="es-ES"/>
+        </w:rPr>
+        <w:t>)</w:t>
       </w:r>
     </w:p>
     <w:p>
@@ -596,49 +956,69 @@
         <w:rPr>
           <w:lang w:val="es-ES"/>
         </w:rPr>
-        <w:t>Función</w:t>
-      </w:r>
-      <w:r>
-        <w:rPr>
-          <w:lang w:val="es-ES"/>
-        </w:rPr>
-        <w:t xml:space="preserve"> ( id_funcion ,película , </w:t>
-      </w:r>
-      <w:r>
-        <w:rPr>
-          <w:lang w:val="es-ES"/>
-        </w:rPr>
-        <w:t xml:space="preserve">dia_semana , </w:t>
-      </w:r>
-      <w:r>
-        <w:rPr>
-          <w:lang w:val="es-ES"/>
-        </w:rPr>
-        <w:t>hora_inicio ,</w:t>
-      </w:r>
+        <w:t>Asiento (</w:t>
+      </w:r>
+      <w:proofErr w:type="spellStart"/>
+      <w:r>
+        <w:rPr>
+          <w:lang w:val="es-ES"/>
+        </w:rPr>
+        <w:t>id_</w:t>
+      </w:r>
+      <w:proofErr w:type="gramStart"/>
+      <w:r>
+        <w:rPr>
+          <w:lang w:val="es-ES"/>
+        </w:rPr>
+        <w:t>asiento</w:t>
+      </w:r>
+      <w:proofErr w:type="spellEnd"/>
+      <w:r>
+        <w:rPr>
+          <w:lang w:val="es-ES"/>
+        </w:rPr>
+        <w:t xml:space="preserve"> ,</w:t>
+      </w:r>
+      <w:proofErr w:type="gramEnd"/>
       <w:r>
         <w:rPr>
           <w:lang w:val="es-ES"/>
         </w:rPr>
         <w:t xml:space="preserve"> </w:t>
       </w:r>
-      <w:r>
-        <w:rPr>
-          <w:lang w:val="es-ES"/>
-        </w:rPr>
-        <w:t>id_sala ,entradas</w:t>
-      </w:r>
-      <w:r>
-        <w:rPr>
-          <w:lang w:val="es-ES"/>
-        </w:rPr>
-        <w:t>_</w:t>
-      </w:r>
-      <w:r>
-        <w:rPr>
-          <w:lang w:val="es-ES"/>
-        </w:rPr>
-        <w:t xml:space="preserve">disponibles </w:t>
+      <w:proofErr w:type="spellStart"/>
+      <w:r>
+        <w:rPr>
+          <w:lang w:val="es-ES"/>
+        </w:rPr>
+        <w:t>id_sala</w:t>
+      </w:r>
+      <w:proofErr w:type="spellEnd"/>
+      <w:r>
+        <w:rPr>
+          <w:lang w:val="es-ES"/>
+        </w:rPr>
+        <w:t>,</w:t>
+      </w:r>
+      <w:r>
+        <w:rPr>
+          <w:lang w:val="es-ES"/>
+        </w:rPr>
+        <w:t xml:space="preserve">, fila , </w:t>
+      </w:r>
+      <w:proofErr w:type="spellStart"/>
+      <w:r>
+        <w:rPr>
+          <w:lang w:val="es-ES"/>
+        </w:rPr>
+        <w:t>numero_asiento</w:t>
+      </w:r>
+      <w:proofErr w:type="spellEnd"/>
+      <w:r>
+        <w:rPr>
+          <w:lang w:val="es-ES"/>
+        </w:rPr>
+        <w:t xml:space="preserve"> </w:t>
       </w:r>
       <w:r>
         <w:rPr>
@@ -658,30 +1038,56 @@
           <w:lang w:val="es-ES"/>
         </w:rPr>
       </w:pPr>
-      <w:r>
-        <w:rPr>
-          <w:lang w:val="es-ES"/>
-        </w:rPr>
-        <w:t xml:space="preserve">Asiento (id_asiento , </w:t>
-      </w:r>
-      <w:r>
-        <w:rPr>
-          <w:lang w:val="es-ES"/>
-        </w:rPr>
-        <w:t>id_sala</w:t>
-      </w:r>
-      <w:r>
-        <w:rPr>
-          <w:lang w:val="es-ES"/>
-        </w:rPr>
-        <w:t>,</w:t>
-      </w:r>
-      <w:r>
-        <w:rPr>
-          <w:lang w:val="es-ES"/>
-        </w:rPr>
-        <w:t xml:space="preserve"> id_funcion , fila , numero_asiento </w:t>
-      </w:r>
+      <w:proofErr w:type="spellStart"/>
+      <w:r>
+        <w:rPr>
+          <w:lang w:val="es-ES"/>
+        </w:rPr>
+        <w:t>Asiento_</w:t>
+      </w:r>
+      <w:proofErr w:type="gramStart"/>
+      <w:r>
+        <w:rPr>
+          <w:lang w:val="es-ES"/>
+        </w:rPr>
+        <w:t>funcion</w:t>
+      </w:r>
+      <w:proofErr w:type="spellEnd"/>
+      <w:r>
+        <w:rPr>
+          <w:lang w:val="es-ES"/>
+        </w:rPr>
+        <w:t>(</w:t>
+      </w:r>
+      <w:proofErr w:type="spellStart"/>
+      <w:proofErr w:type="gramEnd"/>
+      <w:r>
+        <w:rPr>
+          <w:lang w:val="es-ES"/>
+        </w:rPr>
+        <w:t>id_funcion</w:t>
+      </w:r>
+      <w:proofErr w:type="spellEnd"/>
+      <w:r>
+        <w:rPr>
+          <w:lang w:val="es-ES"/>
+        </w:rPr>
+        <w:t xml:space="preserve">, </w:t>
+      </w:r>
+      <w:proofErr w:type="spellStart"/>
+      <w:r>
+        <w:rPr>
+          <w:lang w:val="es-ES"/>
+        </w:rPr>
+        <w:t>id_asiento,</w:t>
+      </w:r>
+      <w:r>
+        <w:rPr>
+          <w:lang w:val="es-ES"/>
+        </w:rPr>
+        <w:t>Ocupado</w:t>
+      </w:r>
+      <w:proofErr w:type="spellEnd"/>
       <w:r>
         <w:rPr>
           <w:lang w:val="es-ES"/>
@@ -704,7 +1110,61 @@
         <w:rPr>
           <w:lang w:val="es-ES"/>
         </w:rPr>
-        <w:t>Asiento_funcion(id_funcion, id_asiento,Reserva)</w:t>
+        <w:t>Usuarios (</w:t>
+      </w:r>
+      <w:proofErr w:type="spellStart"/>
+      <w:r>
+        <w:rPr>
+          <w:lang w:val="es-ES"/>
+        </w:rPr>
+        <w:t>id_</w:t>
+      </w:r>
+      <w:proofErr w:type="gramStart"/>
+      <w:r>
+        <w:rPr>
+          <w:lang w:val="es-ES"/>
+        </w:rPr>
+        <w:t>usuario</w:t>
+      </w:r>
+      <w:proofErr w:type="spellEnd"/>
+      <w:r>
+        <w:rPr>
+          <w:lang w:val="es-ES"/>
+        </w:rPr>
+        <w:t xml:space="preserve"> ,email</w:t>
+      </w:r>
+      <w:proofErr w:type="gramEnd"/>
+      <w:r>
+        <w:rPr>
+          <w:lang w:val="es-ES"/>
+        </w:rPr>
+        <w:t xml:space="preserve">, contraseña , </w:t>
+      </w:r>
+      <w:r>
+        <w:rPr>
+          <w:lang w:val="es-ES"/>
+        </w:rPr>
+        <w:t xml:space="preserve">nombre , apellido , </w:t>
+      </w:r>
+      <w:proofErr w:type="spellStart"/>
+      <w:r>
+        <w:rPr>
+          <w:lang w:val="es-ES"/>
+        </w:rPr>
+        <w:t>dni</w:t>
+      </w:r>
+      <w:proofErr w:type="spellEnd"/>
+      <w:r>
+        <w:rPr>
+          <w:lang w:val="es-ES"/>
+        </w:rPr>
+        <w:t xml:space="preserve"> </w:t>
+      </w:r>
+      <w:r>
+        <w:rPr>
+          <w:lang w:val="es-ES"/>
+        </w:rPr>
+        <w:t xml:space="preserve">)  </w:t>
       </w:r>
     </w:p>
     <w:p>
@@ -722,40 +1182,27 @@
         <w:rPr>
           <w:lang w:val="es-ES"/>
         </w:rPr>
-        <w:t xml:space="preserve">Usuarios (id_usuario ,email, contraseña , </w:t>
-      </w:r>
-      <w:r>
-        <w:rPr>
-          <w:lang w:val="es-ES"/>
-        </w:rPr>
-        <w:t xml:space="preserve">nombre , apellido , dni </w:t>
-      </w:r>
-      <w:r>
-        <w:rPr>
-          <w:lang w:val="es-ES"/>
-        </w:rPr>
-        <w:t xml:space="preserve">)  </w:t>
-      </w:r>
-    </w:p>
-    <w:p>
-      <w:pPr>
-        <w:rPr>
-          <w:lang w:val="es-ES"/>
-        </w:rPr>
-      </w:pPr>
-    </w:p>
-    <w:p>
-      <w:pPr>
-        <w:rPr>
-          <w:lang w:val="es-ES"/>
-        </w:rPr>
-      </w:pPr>
-      <w:r>
-        <w:rPr>
-          <w:lang w:val="es-ES"/>
-        </w:rPr>
-        <w:t xml:space="preserve">*Reserva ,mostraria si esta libre o el id_usuario que lo reservo </w:t>
-      </w:r>
+        <w:t xml:space="preserve">Empleados (legajo empleado, DNI) </w:t>
+      </w:r>
+    </w:p>
+    <w:p>
+      <w:pPr>
+        <w:pStyle w:val="Prrafodelista"/>
+        <w:numPr>
+          <w:ilvl w:val="0"/>
+          <w:numId w:val="1"/>
+        </w:numPr>
+        <w:rPr>
+          <w:lang w:val="es-ES"/>
+        </w:rPr>
+      </w:pPr>
+    </w:p>
+    <w:p>
+      <w:pPr>
+        <w:rPr>
+          <w:lang w:val="es-ES"/>
+        </w:rPr>
+      </w:pPr>
     </w:p>
     <w:p>
       <w:pPr>

</xml_diff>